<commit_message>
Amélioration et correction de la documentation
</commit_message>
<xml_diff>
--- a/Documentations/description-api.docx
+++ b/Documentations/description-api.docx
@@ -40,8 +40,23 @@
             <w:tcW w:w="4531" w:type="dxa"/>
           </w:tcPr>
           <w:p>
-            <w:r>
-              <w:t>connection (login, mot_de_pase)</w:t>
+            <w:proofErr w:type="spellStart"/>
+            <w:proofErr w:type="gramStart"/>
+            <w:r>
+              <w:t>connection</w:t>
+            </w:r>
+            <w:proofErr w:type="spellEnd"/>
+            <w:proofErr w:type="gramEnd"/>
+            <w:r>
+              <w:t xml:space="preserve"> (login, </w:t>
+            </w:r>
+            <w:proofErr w:type="spellStart"/>
+            <w:r>
+              <w:t>mot_de_pase</w:t>
+            </w:r>
+            <w:proofErr w:type="spellEnd"/>
+            <w:r>
+              <w:t>)</w:t>
             </w:r>
           </w:p>
         </w:tc>
@@ -52,6 +67,112 @@
           <w:p>
             <w:r>
               <w:t>Permet à un sondeur ou sondé de s’identifier via un login et un mot de passe.</w:t>
+            </w:r>
+          </w:p>
+          <w:p/>
+          <w:p>
+            <w:r>
+              <w:t xml:space="preserve">GET </w:t>
+            </w:r>
+            <w:proofErr w:type="spellStart"/>
+            <w:r>
+              <w:t>endpoint</w:t>
+            </w:r>
+            <w:proofErr w:type="spellEnd"/>
+            <w:r>
+              <w:t>/</w:t>
+            </w:r>
+            <w:proofErr w:type="spellStart"/>
+            <w:proofErr w:type="gramStart"/>
+            <w:r>
+              <w:t>sondeur</w:t>
+            </w:r>
+            <w:r>
+              <w:t>s</w:t>
+            </w:r>
+            <w:r>
+              <w:t>?</w:t>
+            </w:r>
+            <w:proofErr w:type="gramEnd"/>
+            <w:r>
+              <w:t>login</w:t>
+            </w:r>
+            <w:proofErr w:type="spellEnd"/>
+            <w:r>
+              <w:t>=</w:t>
+            </w:r>
+            <w:proofErr w:type="spellStart"/>
+            <w:r>
+              <w:t>toto&amp;pwd</w:t>
+            </w:r>
+            <w:proofErr w:type="spellEnd"/>
+            <w:r>
+              <w:t>=123</w:t>
+            </w:r>
+          </w:p>
+          <w:p>
+            <w:r>
+              <w:t xml:space="preserve">GET </w:t>
+            </w:r>
+            <w:proofErr w:type="spellStart"/>
+            <w:r>
+              <w:t>endpoint</w:t>
+            </w:r>
+            <w:proofErr w:type="spellEnd"/>
+            <w:r>
+              <w:t>/</w:t>
+            </w:r>
+            <w:proofErr w:type="spellStart"/>
+            <w:proofErr w:type="gramStart"/>
+            <w:r>
+              <w:t>sonde</w:t>
+            </w:r>
+            <w:r>
+              <w:t>s</w:t>
+            </w:r>
+            <w:r>
+              <w:t>?</w:t>
+            </w:r>
+            <w:proofErr w:type="gramEnd"/>
+            <w:r>
+              <w:t>login</w:t>
+            </w:r>
+            <w:proofErr w:type="spellEnd"/>
+            <w:r>
+              <w:t>=</w:t>
+            </w:r>
+            <w:proofErr w:type="spellStart"/>
+            <w:r>
+              <w:t>toto&amp;pwd</w:t>
+            </w:r>
+            <w:proofErr w:type="spellEnd"/>
+            <w:r>
+              <w:t>=123</w:t>
+            </w:r>
+          </w:p>
+          <w:p/>
+          <w:p>
+            <w:r>
+              <w:t xml:space="preserve">L’API retourne </w:t>
+            </w:r>
+            <w:proofErr w:type="spellStart"/>
+            <w:r>
+              <w:t>true</w:t>
+            </w:r>
+            <w:proofErr w:type="spellEnd"/>
+            <w:r>
+              <w:t xml:space="preserve"> si le login et le </w:t>
+            </w:r>
+            <w:proofErr w:type="spellStart"/>
+            <w:r>
+              <w:t>mdp</w:t>
+            </w:r>
+            <w:proofErr w:type="spellEnd"/>
+            <w:r>
+              <w:t xml:space="preserve"> existent</w:t>
+            </w:r>
+            <w:r>
+              <w:t>.</w:t>
             </w:r>
           </w:p>
         </w:tc>
@@ -65,8 +186,15 @@
             <w:tcW w:w="4531" w:type="dxa"/>
           </w:tcPr>
           <w:p>
-            <w:r>
-              <w:t>creerSondage (nom)</w:t>
+            <w:proofErr w:type="spellStart"/>
+            <w:proofErr w:type="gramStart"/>
+            <w:r>
+              <w:t>creerSondage</w:t>
+            </w:r>
+            <w:proofErr w:type="spellEnd"/>
+            <w:proofErr w:type="gramEnd"/>
+            <w:r>
+              <w:t xml:space="preserve"> (nom)</w:t>
             </w:r>
           </w:p>
         </w:tc>
@@ -77,6 +205,26 @@
           <w:p>
             <w:r>
               <w:t>Permet à un sondeur de créer un sondage en lui donnant un nom.</w:t>
+            </w:r>
+          </w:p>
+          <w:p/>
+          <w:p>
+            <w:r>
+              <w:t xml:space="preserve">POST </w:t>
+            </w:r>
+            <w:proofErr w:type="spellStart"/>
+            <w:r>
+              <w:t>endpoint</w:t>
+            </w:r>
+            <w:proofErr w:type="spellEnd"/>
+            <w:r>
+              <w:t>/sondages</w:t>
+            </w:r>
+          </w:p>
+          <w:p/>
+          <w:p>
+            <w:r>
+              <w:t>L’API crée un nouveau sondage.</w:t>
             </w:r>
           </w:p>
         </w:tc>
@@ -90,12 +238,24 @@
             <w:tcW w:w="4531" w:type="dxa"/>
           </w:tcPr>
           <w:p>
-            <w:r>
-              <w:t>modifierSondage (id</w:t>
+            <w:proofErr w:type="spellStart"/>
+            <w:proofErr w:type="gramStart"/>
+            <w:r>
+              <w:t>modifierSondage</w:t>
+            </w:r>
+            <w:proofErr w:type="spellEnd"/>
+            <w:proofErr w:type="gramEnd"/>
+            <w:r>
+              <w:t xml:space="preserve"> (</w:t>
+            </w:r>
+            <w:proofErr w:type="spellStart"/>
+            <w:r>
+              <w:t>id</w:t>
             </w:r>
             <w:r>
               <w:t>Sondage</w:t>
             </w:r>
+            <w:proofErr w:type="spellEnd"/>
             <w:r>
               <w:t>, nom)</w:t>
             </w:r>
@@ -108,6 +268,26 @@
           <w:p>
             <w:r>
               <w:t>Permet à un sondeur de modifier le nom d’un sondage.</w:t>
+            </w:r>
+          </w:p>
+          <w:p/>
+          <w:p>
+            <w:r>
+              <w:t xml:space="preserve">PUT </w:t>
+            </w:r>
+            <w:proofErr w:type="spellStart"/>
+            <w:r>
+              <w:t>endpoint</w:t>
+            </w:r>
+            <w:proofErr w:type="spellEnd"/>
+            <w:r>
+              <w:t>/sondages/{id}</w:t>
+            </w:r>
+          </w:p>
+          <w:p/>
+          <w:p>
+            <w:r>
+              <w:t>L’API modifie le nom du sondage.</w:t>
             </w:r>
           </w:p>
         </w:tc>
@@ -121,12 +301,24 @@
             <w:tcW w:w="4531" w:type="dxa"/>
           </w:tcPr>
           <w:p>
-            <w:r>
-              <w:t>supprimerSondage (id</w:t>
+            <w:proofErr w:type="spellStart"/>
+            <w:proofErr w:type="gramStart"/>
+            <w:r>
+              <w:t>supprimerSondage</w:t>
+            </w:r>
+            <w:proofErr w:type="spellEnd"/>
+            <w:proofErr w:type="gramEnd"/>
+            <w:r>
+              <w:t xml:space="preserve"> (</w:t>
+            </w:r>
+            <w:proofErr w:type="spellStart"/>
+            <w:r>
+              <w:t>id</w:t>
             </w:r>
             <w:r>
               <w:t>Sondage</w:t>
             </w:r>
+            <w:proofErr w:type="spellEnd"/>
             <w:r>
               <w:t>)</w:t>
             </w:r>
@@ -139,6 +331,26 @@
           <w:p>
             <w:r>
               <w:t>Permet à un sondeur de supprimer un sondage.</w:t>
+            </w:r>
+          </w:p>
+          <w:p/>
+          <w:p>
+            <w:r>
+              <w:t xml:space="preserve">DELETE </w:t>
+            </w:r>
+            <w:proofErr w:type="spellStart"/>
+            <w:r>
+              <w:t>endpoint</w:t>
+            </w:r>
+            <w:proofErr w:type="spellEnd"/>
+            <w:r>
+              <w:t>/sondages/{id}</w:t>
+            </w:r>
+          </w:p>
+          <w:p/>
+          <w:p>
+            <w:r>
+              <w:t>L’API supprime un sondage.</w:t>
             </w:r>
           </w:p>
         </w:tc>
@@ -152,12 +364,24 @@
             <w:tcW w:w="4531" w:type="dxa"/>
           </w:tcPr>
           <w:p>
-            <w:r>
-              <w:t>afficherSondage (id</w:t>
+            <w:proofErr w:type="spellStart"/>
+            <w:proofErr w:type="gramStart"/>
+            <w:r>
+              <w:t>afficherSondage</w:t>
+            </w:r>
+            <w:proofErr w:type="spellEnd"/>
+            <w:proofErr w:type="gramEnd"/>
+            <w:r>
+              <w:t xml:space="preserve"> (</w:t>
+            </w:r>
+            <w:proofErr w:type="spellStart"/>
+            <w:r>
+              <w:t>id</w:t>
             </w:r>
             <w:r>
               <w:t>Sondage</w:t>
             </w:r>
+            <w:proofErr w:type="spellEnd"/>
             <w:r>
               <w:t>)</w:t>
             </w:r>
@@ -170,6 +394,29 @@
           <w:p>
             <w:r>
               <w:t>Permet au sondeur d’afficher son sondage.</w:t>
+            </w:r>
+          </w:p>
+          <w:p/>
+          <w:p>
+            <w:r>
+              <w:t xml:space="preserve">GET </w:t>
+            </w:r>
+            <w:proofErr w:type="spellStart"/>
+            <w:r>
+              <w:t>endpoint</w:t>
+            </w:r>
+            <w:proofErr w:type="spellEnd"/>
+            <w:r>
+              <w:t>/s</w:t>
+            </w:r>
+            <w:r>
+              <w:t>ondages/{id}</w:t>
+            </w:r>
+          </w:p>
+          <w:p/>
+          <w:p>
+            <w:r>
+              <w:t>L’API retourne un sondage.</w:t>
             </w:r>
           </w:p>
         </w:tc>
@@ -183,8 +430,15 @@
             <w:tcW w:w="4531" w:type="dxa"/>
           </w:tcPr>
           <w:p>
-            <w:r>
-              <w:t>ajouterQuestion (question)</w:t>
+            <w:proofErr w:type="spellStart"/>
+            <w:proofErr w:type="gramStart"/>
+            <w:r>
+              <w:t>ajouterQuestion</w:t>
+            </w:r>
+            <w:proofErr w:type="spellEnd"/>
+            <w:proofErr w:type="gramEnd"/>
+            <w:r>
+              <w:t xml:space="preserve"> (question)</w:t>
             </w:r>
           </w:p>
         </w:tc>
@@ -195,6 +449,26 @@
           <w:p>
             <w:r>
               <w:t>Permet à un sondeur d’ajouter une question à son sondage.</w:t>
+            </w:r>
+          </w:p>
+          <w:p/>
+          <w:p>
+            <w:r>
+              <w:t xml:space="preserve">POST </w:t>
+            </w:r>
+            <w:proofErr w:type="spellStart"/>
+            <w:r>
+              <w:t>endpoint</w:t>
+            </w:r>
+            <w:proofErr w:type="spellEnd"/>
+            <w:r>
+              <w:t>/questions</w:t>
+            </w:r>
+          </w:p>
+          <w:p/>
+          <w:p>
+            <w:r>
+              <w:t>L’API crée une nouvelle question.</w:t>
             </w:r>
           </w:p>
         </w:tc>
@@ -208,12 +482,24 @@
             <w:tcW w:w="4531" w:type="dxa"/>
           </w:tcPr>
           <w:p>
-            <w:r>
-              <w:t>modifierQuestion (id</w:t>
+            <w:proofErr w:type="spellStart"/>
+            <w:proofErr w:type="gramStart"/>
+            <w:r>
+              <w:t>modifierQuestion</w:t>
+            </w:r>
+            <w:proofErr w:type="spellEnd"/>
+            <w:proofErr w:type="gramEnd"/>
+            <w:r>
+              <w:t xml:space="preserve"> (</w:t>
+            </w:r>
+            <w:proofErr w:type="spellStart"/>
+            <w:r>
+              <w:t>id</w:t>
             </w:r>
             <w:r>
               <w:t>Question</w:t>
             </w:r>
+            <w:proofErr w:type="spellEnd"/>
             <w:r>
               <w:t>, question)</w:t>
             </w:r>
@@ -226,6 +512,26 @@
           <w:p>
             <w:r>
               <w:t>Permet à un sondeur de modifier une question de son sondage.</w:t>
+            </w:r>
+          </w:p>
+          <w:p/>
+          <w:p>
+            <w:r>
+              <w:t xml:space="preserve">PUT </w:t>
+            </w:r>
+            <w:proofErr w:type="spellStart"/>
+            <w:r>
+              <w:t>endpoint</w:t>
+            </w:r>
+            <w:proofErr w:type="spellEnd"/>
+            <w:r>
+              <w:t>/questions/{id}</w:t>
+            </w:r>
+          </w:p>
+          <w:p/>
+          <w:p>
+            <w:r>
+              <w:t>L’API modifie une question.</w:t>
             </w:r>
           </w:p>
         </w:tc>
@@ -239,12 +545,24 @@
             <w:tcW w:w="4531" w:type="dxa"/>
           </w:tcPr>
           <w:p>
-            <w:r>
-              <w:t>supprimerQuestion (id</w:t>
+            <w:proofErr w:type="spellStart"/>
+            <w:proofErr w:type="gramStart"/>
+            <w:r>
+              <w:t>supprimerQuestion</w:t>
+            </w:r>
+            <w:proofErr w:type="spellEnd"/>
+            <w:proofErr w:type="gramEnd"/>
+            <w:r>
+              <w:t xml:space="preserve"> (</w:t>
+            </w:r>
+            <w:proofErr w:type="spellStart"/>
+            <w:r>
+              <w:t>id</w:t>
             </w:r>
             <w:r>
               <w:t>Question</w:t>
             </w:r>
+            <w:proofErr w:type="spellEnd"/>
             <w:r>
               <w:t>)</w:t>
             </w:r>
@@ -257,6 +575,26 @@
           <w:p>
             <w:r>
               <w:t>Permet à un sondeur de supprimer une question de son sondage.</w:t>
+            </w:r>
+          </w:p>
+          <w:p/>
+          <w:p>
+            <w:r>
+              <w:t xml:space="preserve">DELETE </w:t>
+            </w:r>
+            <w:proofErr w:type="spellStart"/>
+            <w:r>
+              <w:t>endpoint</w:t>
+            </w:r>
+            <w:proofErr w:type="spellEnd"/>
+            <w:r>
+              <w:t>/questions/{id}</w:t>
+            </w:r>
+          </w:p>
+          <w:p/>
+          <w:p>
+            <w:r>
+              <w:t>L’API supprime une question.</w:t>
             </w:r>
           </w:p>
         </w:tc>
@@ -270,12 +608,25 @@
             <w:tcW w:w="4531" w:type="dxa"/>
           </w:tcPr>
           <w:p>
-            <w:r>
-              <w:t>afficherQuestion (id</w:t>
+            <w:proofErr w:type="spellStart"/>
+            <w:proofErr w:type="gramStart"/>
+            <w:r>
+              <w:lastRenderedPageBreak/>
+              <w:t>afficherQuestion</w:t>
+            </w:r>
+            <w:proofErr w:type="spellEnd"/>
+            <w:proofErr w:type="gramEnd"/>
+            <w:r>
+              <w:t xml:space="preserve"> (</w:t>
+            </w:r>
+            <w:proofErr w:type="spellStart"/>
+            <w:r>
+              <w:t>id</w:t>
             </w:r>
             <w:r>
               <w:t>Question</w:t>
             </w:r>
+            <w:proofErr w:type="spellEnd"/>
             <w:r>
               <w:t>)</w:t>
             </w:r>
@@ -288,6 +639,26 @@
           <w:p>
             <w:r>
               <w:t>Permet à un sondeur d’afficher une question de son sondage.</w:t>
+            </w:r>
+          </w:p>
+          <w:p/>
+          <w:p>
+            <w:r>
+              <w:t xml:space="preserve">GET </w:t>
+            </w:r>
+            <w:proofErr w:type="spellStart"/>
+            <w:r>
+              <w:t>endpoint</w:t>
+            </w:r>
+            <w:proofErr w:type="spellEnd"/>
+            <w:r>
+              <w:t>/questions/{id}</w:t>
+            </w:r>
+          </w:p>
+          <w:p/>
+          <w:p>
+            <w:r>
+              <w:t>L’API retourne une question.</w:t>
             </w:r>
           </w:p>
         </w:tc>
@@ -301,8 +672,15 @@
             <w:tcW w:w="4531" w:type="dxa"/>
           </w:tcPr>
           <w:p>
-            <w:r>
-              <w:t>ajouterChoix (choix)</w:t>
+            <w:proofErr w:type="spellStart"/>
+            <w:proofErr w:type="gramStart"/>
+            <w:r>
+              <w:t>ajouterChoix</w:t>
+            </w:r>
+            <w:proofErr w:type="spellEnd"/>
+            <w:proofErr w:type="gramEnd"/>
+            <w:r>
+              <w:t xml:space="preserve"> (choix)</w:t>
             </w:r>
           </w:p>
         </w:tc>
@@ -313,6 +691,26 @@
           <w:p>
             <w:r>
               <w:t>Permet au sondeur d’ajouter un choix à une question de son sondage.</w:t>
+            </w:r>
+          </w:p>
+          <w:p/>
+          <w:p>
+            <w:r>
+              <w:t xml:space="preserve">POST </w:t>
+            </w:r>
+            <w:proofErr w:type="spellStart"/>
+            <w:r>
+              <w:t>endpoint</w:t>
+            </w:r>
+            <w:proofErr w:type="spellEnd"/>
+            <w:r>
+              <w:t>/choix</w:t>
+            </w:r>
+          </w:p>
+          <w:p/>
+          <w:p>
+            <w:r>
+              <w:t>L’API crée un choix.</w:t>
             </w:r>
           </w:p>
         </w:tc>
@@ -326,12 +724,24 @@
             <w:tcW w:w="4531" w:type="dxa"/>
           </w:tcPr>
           <w:p>
-            <w:r>
-              <w:t>modifierChoix (id</w:t>
+            <w:proofErr w:type="spellStart"/>
+            <w:proofErr w:type="gramStart"/>
+            <w:r>
+              <w:t>modifierChoix</w:t>
+            </w:r>
+            <w:proofErr w:type="spellEnd"/>
+            <w:proofErr w:type="gramEnd"/>
+            <w:r>
+              <w:t xml:space="preserve"> (</w:t>
+            </w:r>
+            <w:proofErr w:type="spellStart"/>
+            <w:r>
+              <w:t>id</w:t>
             </w:r>
             <w:r>
               <w:t>Choix</w:t>
             </w:r>
+            <w:proofErr w:type="spellEnd"/>
             <w:r>
               <w:t>, choix)</w:t>
             </w:r>
@@ -344,6 +754,26 @@
           <w:p>
             <w:r>
               <w:t>Permet au sondeur de modifier un choix d’une question de son sondage.</w:t>
+            </w:r>
+          </w:p>
+          <w:p/>
+          <w:p>
+            <w:r>
+              <w:t xml:space="preserve">PUT </w:t>
+            </w:r>
+            <w:proofErr w:type="spellStart"/>
+            <w:r>
+              <w:t>endpoint</w:t>
+            </w:r>
+            <w:proofErr w:type="spellEnd"/>
+            <w:r>
+              <w:t>/choix/{id}</w:t>
+            </w:r>
+          </w:p>
+          <w:p/>
+          <w:p>
+            <w:r>
+              <w:t>L’API modifie un choix.</w:t>
             </w:r>
           </w:p>
         </w:tc>
@@ -357,12 +787,24 @@
             <w:tcW w:w="4531" w:type="dxa"/>
           </w:tcPr>
           <w:p>
-            <w:r>
-              <w:t>supprimerChoix (id</w:t>
+            <w:proofErr w:type="spellStart"/>
+            <w:proofErr w:type="gramStart"/>
+            <w:r>
+              <w:t>supprimerChoix</w:t>
+            </w:r>
+            <w:proofErr w:type="spellEnd"/>
+            <w:proofErr w:type="gramEnd"/>
+            <w:r>
+              <w:t xml:space="preserve"> (</w:t>
+            </w:r>
+            <w:proofErr w:type="spellStart"/>
+            <w:r>
+              <w:t>id</w:t>
             </w:r>
             <w:r>
               <w:t>Choix</w:t>
             </w:r>
+            <w:proofErr w:type="spellEnd"/>
             <w:r>
               <w:t>)</w:t>
             </w:r>
@@ -375,6 +817,26 @@
           <w:p>
             <w:r>
               <w:t>Permet au sondeur de supprimer un choix d’une question de son sondage.</w:t>
+            </w:r>
+          </w:p>
+          <w:p/>
+          <w:p>
+            <w:r>
+              <w:t xml:space="preserve">DELETE </w:t>
+            </w:r>
+            <w:proofErr w:type="spellStart"/>
+            <w:r>
+              <w:t>endpoint</w:t>
+            </w:r>
+            <w:proofErr w:type="spellEnd"/>
+            <w:r>
+              <w:t>/choix/{id}</w:t>
+            </w:r>
+          </w:p>
+          <w:p/>
+          <w:p>
+            <w:r>
+              <w:t>L’API supprime un choix.</w:t>
             </w:r>
           </w:p>
         </w:tc>
@@ -388,12 +850,24 @@
             <w:tcW w:w="4531" w:type="dxa"/>
           </w:tcPr>
           <w:p>
-            <w:r>
-              <w:t>incrementerChoix (id</w:t>
+            <w:proofErr w:type="spellStart"/>
+            <w:proofErr w:type="gramStart"/>
+            <w:r>
+              <w:t>incrementerChoix</w:t>
+            </w:r>
+            <w:proofErr w:type="spellEnd"/>
+            <w:proofErr w:type="gramEnd"/>
+            <w:r>
+              <w:t xml:space="preserve"> (</w:t>
+            </w:r>
+            <w:proofErr w:type="spellStart"/>
+            <w:r>
+              <w:t>id</w:t>
             </w:r>
             <w:r>
               <w:t>Choix</w:t>
             </w:r>
+            <w:proofErr w:type="spellEnd"/>
             <w:r>
               <w:t>)</w:t>
             </w:r>
@@ -405,7 +879,43 @@
           </w:tcPr>
           <w:p>
             <w:r>
-              <w:t>Incrémente le nombre de fois que le choix à été choisi par les sondés.</w:t>
+              <w:t xml:space="preserve">Incrémente le nombre de fois que le choix </w:t>
+            </w:r>
+            <w:proofErr w:type="spellStart"/>
+            <w:r>
+              <w:t>à</w:t>
+            </w:r>
+            <w:proofErr w:type="spellEnd"/>
+            <w:r>
+              <w:t xml:space="preserve"> été choisi par les sondés.</w:t>
+            </w:r>
+          </w:p>
+          <w:p/>
+          <w:p>
+            <w:r>
+              <w:t xml:space="preserve">PUT </w:t>
+            </w:r>
+            <w:proofErr w:type="spellStart"/>
+            <w:r>
+              <w:t>endpoint</w:t>
+            </w:r>
+            <w:proofErr w:type="spellEnd"/>
+            <w:r>
+              <w:t>/choix/{id}/</w:t>
+            </w:r>
+            <w:proofErr w:type="spellStart"/>
+            <w:r>
+              <w:t>incrementer</w:t>
+            </w:r>
+            <w:proofErr w:type="spellEnd"/>
+          </w:p>
+          <w:p/>
+          <w:p>
+            <w:r>
+              <w:t>L’API incrémente de 1 le nombre de fois que le</w:t>
+            </w:r>
+            <w:r>
+              <w:t xml:space="preserve"> choix a été choisi.</w:t>
             </w:r>
           </w:p>
         </w:tc>
@@ -419,12 +929,24 @@
             <w:tcW w:w="4531" w:type="dxa"/>
           </w:tcPr>
           <w:p>
-            <w:r>
-              <w:t>afficherChoix (id</w:t>
+            <w:proofErr w:type="spellStart"/>
+            <w:proofErr w:type="gramStart"/>
+            <w:r>
+              <w:t>afficherChoix</w:t>
+            </w:r>
+            <w:proofErr w:type="spellEnd"/>
+            <w:proofErr w:type="gramEnd"/>
+            <w:r>
+              <w:t xml:space="preserve"> (</w:t>
+            </w:r>
+            <w:proofErr w:type="spellStart"/>
+            <w:r>
+              <w:t>id</w:t>
             </w:r>
             <w:r>
               <w:t>Choix</w:t>
             </w:r>
+            <w:proofErr w:type="spellEnd"/>
             <w:r>
               <w:t>)</w:t>
             </w:r>
@@ -436,7 +958,33 @@
           </w:tcPr>
           <w:p>
             <w:r>
-              <w:t>Permet à un sondeur d’afficher un choix.</w:t>
+              <w:t xml:space="preserve">Permet à un sondeur </w:t>
+            </w:r>
+            <w:r>
+              <w:t xml:space="preserve">ou sondé </w:t>
+            </w:r>
+            <w:r>
+              <w:t>d’afficher un choix.</w:t>
+            </w:r>
+          </w:p>
+          <w:p/>
+          <w:p>
+            <w:r>
+              <w:t xml:space="preserve">GET </w:t>
+            </w:r>
+            <w:proofErr w:type="spellStart"/>
+            <w:r>
+              <w:t>endpoint</w:t>
+            </w:r>
+            <w:proofErr w:type="spellEnd"/>
+            <w:r>
+              <w:t>/choix/{id}</w:t>
+            </w:r>
+          </w:p>
+          <w:p/>
+          <w:p>
+            <w:r>
+              <w:t>L’API retourne un choix</w:t>
             </w:r>
           </w:p>
         </w:tc>
@@ -450,12 +998,21 @@
             <w:tcW w:w="4531" w:type="dxa"/>
           </w:tcPr>
           <w:p>
-            <w:r>
-              <w:t>enregistrerSondage (id</w:t>
-            </w:r>
-            <w:r>
-              <w:t>Sondage</w:t>
-            </w:r>
+            <w:proofErr w:type="spellStart"/>
+            <w:proofErr w:type="gramStart"/>
+            <w:r>
+              <w:t>bloquerSondage</w:t>
+            </w:r>
+            <w:proofErr w:type="spellEnd"/>
+            <w:proofErr w:type="gramEnd"/>
+            <w:r>
+              <w:t xml:space="preserve"> (</w:t>
+            </w:r>
+            <w:proofErr w:type="spellStart"/>
+            <w:r>
+              <w:t>idSondage</w:t>
+            </w:r>
+            <w:proofErr w:type="spellEnd"/>
             <w:r>
               <w:t>)</w:t>
             </w:r>
@@ -467,7 +1024,27 @@
           </w:tcPr>
           <w:p>
             <w:r>
-              <w:t>Permet à un sondeur d’enregistrer un sondage.</w:t>
+              <w:t>Le sondage se bloque une fois que le sondeur enregistre le sondage afin qu’il ne puisse plus modifier les questions ou les choix par la suite.</w:t>
+            </w:r>
+          </w:p>
+          <w:p/>
+          <w:p>
+            <w:r>
+              <w:t xml:space="preserve">PUT </w:t>
+            </w:r>
+            <w:proofErr w:type="spellStart"/>
+            <w:r>
+              <w:t>endoint</w:t>
+            </w:r>
+            <w:proofErr w:type="spellEnd"/>
+            <w:r>
+              <w:t>/sondages/{id}/bloquer</w:t>
+            </w:r>
+          </w:p>
+          <w:p/>
+          <w:p>
+            <w:r>
+              <w:t>L’API modifie le sondage pour bloquer les modifications.</w:t>
             </w:r>
           </w:p>
         </w:tc>
@@ -481,19 +1058,59 @@
             <w:tcW w:w="4531" w:type="dxa"/>
           </w:tcPr>
           <w:p>
-            <w:r>
-              <w:lastRenderedPageBreak/>
-              <w:t>bloquerSondage (idSondage)</w:t>
-            </w:r>
-          </w:p>
-        </w:tc>
-        <w:tc>
-          <w:tcPr>
-            <w:tcW w:w="4531" w:type="dxa"/>
-          </w:tcPr>
-          <w:p>
-            <w:r>
-              <w:t>Le sondage se bloque une fois que le sondeur enregistre le sondage afin qu’il ne puisse plus modifier les questions ou les choix par la suite.</w:t>
+            <w:proofErr w:type="spellStart"/>
+            <w:proofErr w:type="gramStart"/>
+            <w:r>
+              <w:t>ouvrirSondage</w:t>
+            </w:r>
+            <w:proofErr w:type="spellEnd"/>
+            <w:proofErr w:type="gramEnd"/>
+            <w:r>
+              <w:t xml:space="preserve"> (</w:t>
+            </w:r>
+            <w:proofErr w:type="spellStart"/>
+            <w:r>
+              <w:t>idSondage</w:t>
+            </w:r>
+            <w:proofErr w:type="spellEnd"/>
+            <w:r>
+              <w:t>)</w:t>
+            </w:r>
+          </w:p>
+        </w:tc>
+        <w:tc>
+          <w:tcPr>
+            <w:tcW w:w="4531" w:type="dxa"/>
+          </w:tcPr>
+          <w:p>
+            <w:r>
+              <w:t>Le sondeur peut ouvrir le sondage afin que les sondés puissent commencer à répondre.</w:t>
+            </w:r>
+          </w:p>
+          <w:p/>
+          <w:p>
+            <w:r>
+              <w:t xml:space="preserve">PUT </w:t>
+            </w:r>
+            <w:proofErr w:type="spellStart"/>
+            <w:r>
+              <w:t>endoint</w:t>
+            </w:r>
+            <w:proofErr w:type="spellEnd"/>
+            <w:r>
+              <w:t>/sondages/{id}/</w:t>
+            </w:r>
+            <w:r>
+              <w:t>ouvrir</w:t>
+            </w:r>
+          </w:p>
+          <w:p/>
+          <w:p>
+            <w:r>
+              <w:t xml:space="preserve">L’API modifie le sondage pour </w:t>
+            </w:r>
+            <w:r>
+              <w:t>l’ouvrir.</w:t>
             </w:r>
           </w:p>
         </w:tc>
@@ -507,18 +1124,63 @@
             <w:tcW w:w="4531" w:type="dxa"/>
           </w:tcPr>
           <w:p>
-            <w:r>
-              <w:t>ouvrirSondage (idSondage)</w:t>
-            </w:r>
-          </w:p>
-        </w:tc>
-        <w:tc>
-          <w:tcPr>
-            <w:tcW w:w="4531" w:type="dxa"/>
-          </w:tcPr>
-          <w:p>
-            <w:r>
-              <w:t>Le sondeur peut ouvrir le sondage afin que les sondés puissent commencer à répondre.</w:t>
+            <w:proofErr w:type="spellStart"/>
+            <w:proofErr w:type="gramStart"/>
+            <w:r>
+              <w:lastRenderedPageBreak/>
+              <w:t>fermerSondage</w:t>
+            </w:r>
+            <w:proofErr w:type="spellEnd"/>
+            <w:proofErr w:type="gramEnd"/>
+            <w:r>
+              <w:t xml:space="preserve"> (</w:t>
+            </w:r>
+            <w:proofErr w:type="spellStart"/>
+            <w:r>
+              <w:t>idSondage</w:t>
+            </w:r>
+            <w:proofErr w:type="spellEnd"/>
+            <w:r>
+              <w:t>)</w:t>
+            </w:r>
+          </w:p>
+        </w:tc>
+        <w:tc>
+          <w:tcPr>
+            <w:tcW w:w="4531" w:type="dxa"/>
+          </w:tcPr>
+          <w:p>
+            <w:r>
+              <w:t>Permet au sondeur de fermer le sondage ce qui empêchera de nouvelles réponses.</w:t>
+            </w:r>
+          </w:p>
+          <w:p/>
+          <w:p>
+            <w:r>
+              <w:t xml:space="preserve">PUT </w:t>
+            </w:r>
+            <w:proofErr w:type="spellStart"/>
+            <w:r>
+              <w:t>endoint</w:t>
+            </w:r>
+            <w:proofErr w:type="spellEnd"/>
+            <w:r>
+              <w:t>/sondages/{id}/</w:t>
+            </w:r>
+            <w:r>
+              <w:t>fermer</w:t>
+            </w:r>
+          </w:p>
+          <w:p/>
+          <w:p>
+            <w:r>
+              <w:t xml:space="preserve">L’API modifie le sondage pour </w:t>
+            </w:r>
+            <w:r>
+              <w:t>le fermer</w:t>
+            </w:r>
+            <w:r>
+              <w:t>.</w:t>
             </w:r>
           </w:p>
         </w:tc>
@@ -532,43 +1194,86 @@
             <w:tcW w:w="4531" w:type="dxa"/>
           </w:tcPr>
           <w:p>
-            <w:r>
-              <w:t>fermerSondage (idSondage)</w:t>
-            </w:r>
-          </w:p>
-        </w:tc>
-        <w:tc>
-          <w:tcPr>
-            <w:tcW w:w="4531" w:type="dxa"/>
-          </w:tcPr>
-          <w:p>
-            <w:r>
-              <w:t>Permet au sondeur de fermer le sondage ce qui empêchera de nouvelles réponses.</w:t>
-            </w:r>
-          </w:p>
-        </w:tc>
-      </w:tr>
-      <w:tr>
-        <w:trPr>
-          <w:trHeight w:val="851"/>
-        </w:trPr>
-        <w:tc>
-          <w:tcPr>
-            <w:tcW w:w="4531" w:type="dxa"/>
-          </w:tcPr>
-          <w:p>
-            <w:r>
-              <w:t>genererCode (login, idSondage)</w:t>
-            </w:r>
-          </w:p>
-        </w:tc>
-        <w:tc>
-          <w:tcPr>
-            <w:tcW w:w="4531" w:type="dxa"/>
-          </w:tcPr>
-          <w:p>
-            <w:r>
-              <w:t>Permet au sondeur de générer un code pour permettre à un sondé d’accéder au sondage.</w:t>
+            <w:proofErr w:type="spellStart"/>
+            <w:proofErr w:type="gramStart"/>
+            <w:r>
+              <w:t>genererCode</w:t>
+            </w:r>
+            <w:proofErr w:type="spellEnd"/>
+            <w:proofErr w:type="gramEnd"/>
+            <w:r>
+              <w:t xml:space="preserve"> (login, </w:t>
+            </w:r>
+            <w:proofErr w:type="spellStart"/>
+            <w:r>
+              <w:t>idSondage</w:t>
+            </w:r>
+            <w:proofErr w:type="spellEnd"/>
+            <w:r>
+              <w:t>)</w:t>
+            </w:r>
+          </w:p>
+        </w:tc>
+        <w:tc>
+          <w:tcPr>
+            <w:tcW w:w="4531" w:type="dxa"/>
+          </w:tcPr>
+          <w:p>
+            <w:r>
+              <w:t>Le sondeur peut donner des accès à son sondage</w:t>
+            </w:r>
+            <w:r>
+              <w:t>.</w:t>
+            </w:r>
+            <w:r>
+              <w:t xml:space="preserve"> Un code va être généré.</w:t>
+            </w:r>
+          </w:p>
+          <w:p/>
+          <w:p>
+            <w:r>
+              <w:t xml:space="preserve">POST </w:t>
+            </w:r>
+            <w:proofErr w:type="spellStart"/>
+            <w:r>
+              <w:t>endpoint</w:t>
+            </w:r>
+            <w:proofErr w:type="spellEnd"/>
+            <w:r>
+              <w:t>/</w:t>
+            </w:r>
+            <w:proofErr w:type="spellStart"/>
+            <w:proofErr w:type="gramStart"/>
+            <w:r>
+              <w:t>code</w:t>
+            </w:r>
+            <w:r>
+              <w:t>?</w:t>
+            </w:r>
+            <w:proofErr w:type="gramEnd"/>
+            <w:r>
+              <w:t>login</w:t>
+            </w:r>
+            <w:proofErr w:type="spellEnd"/>
+            <w:r>
+              <w:t>=</w:t>
+            </w:r>
+            <w:proofErr w:type="spellStart"/>
+            <w:r>
+              <w:t>toto</w:t>
+            </w:r>
+            <w:r>
+              <w:t>&amp;sondage</w:t>
+            </w:r>
+            <w:proofErr w:type="spellEnd"/>
+            <w:r>
+              <w:t>=12</w:t>
+            </w:r>
+          </w:p>
+          <w:p/>
+          <w:p>
+            <w:r>
+              <w:t>L’API va générer un code d’accès pour un utilisateur et pour un sondage donné.</w:t>
             </w:r>
           </w:p>
         </w:tc>
@@ -613,8 +1318,31 @@
             <w:tcW w:w="4531" w:type="dxa"/>
           </w:tcPr>
           <w:p>
-            <w:r>
-              <w:t>repondreQuestion (idQuestion, code, reponse)</w:t>
+            <w:proofErr w:type="spellStart"/>
+            <w:proofErr w:type="gramStart"/>
+            <w:r>
+              <w:t>repondreQuestion</w:t>
+            </w:r>
+            <w:proofErr w:type="spellEnd"/>
+            <w:proofErr w:type="gramEnd"/>
+            <w:r>
+              <w:t xml:space="preserve"> (</w:t>
+            </w:r>
+            <w:proofErr w:type="spellStart"/>
+            <w:r>
+              <w:t>idQuestion</w:t>
+            </w:r>
+            <w:proofErr w:type="spellEnd"/>
+            <w:r>
+              <w:t xml:space="preserve">, code, </w:t>
+            </w:r>
+            <w:proofErr w:type="spellStart"/>
+            <w:r>
+              <w:t>reponse</w:t>
+            </w:r>
+            <w:proofErr w:type="spellEnd"/>
+            <w:r>
+              <w:t>)</w:t>
             </w:r>
           </w:p>
         </w:tc>
@@ -625,6 +1353,31 @@
           <w:p>
             <w:r>
               <w:t>Permet au sondé de répondre à une question.</w:t>
+            </w:r>
+          </w:p>
+          <w:p/>
+          <w:p>
+            <w:r>
+              <w:t xml:space="preserve">POST </w:t>
+            </w:r>
+            <w:proofErr w:type="spellStart"/>
+            <w:r>
+              <w:t>endpoint</w:t>
+            </w:r>
+            <w:proofErr w:type="spellEnd"/>
+            <w:r>
+              <w:t>/</w:t>
+            </w:r>
+            <w:proofErr w:type="spellStart"/>
+            <w:r>
+              <w:t>reponses</w:t>
+            </w:r>
+            <w:proofErr w:type="spellEnd"/>
+          </w:p>
+          <w:p/>
+          <w:p>
+            <w:r>
+              <w:t>L’API crée une réponse.</w:t>
             </w:r>
           </w:p>
         </w:tc>
@@ -638,8 +1391,31 @@
             <w:tcW w:w="4531" w:type="dxa"/>
           </w:tcPr>
           <w:p>
-            <w:r>
-              <w:t>modifierReponse (idReponse, reponse)</w:t>
+            <w:proofErr w:type="spellStart"/>
+            <w:proofErr w:type="gramStart"/>
+            <w:r>
+              <w:t>modifierReponse</w:t>
+            </w:r>
+            <w:proofErr w:type="spellEnd"/>
+            <w:proofErr w:type="gramEnd"/>
+            <w:r>
+              <w:t xml:space="preserve"> (</w:t>
+            </w:r>
+            <w:proofErr w:type="spellStart"/>
+            <w:r>
+              <w:t>idReponse</w:t>
+            </w:r>
+            <w:proofErr w:type="spellEnd"/>
+            <w:r>
+              <w:t xml:space="preserve">, </w:t>
+            </w:r>
+            <w:proofErr w:type="spellStart"/>
+            <w:r>
+              <w:t>reponse</w:t>
+            </w:r>
+            <w:proofErr w:type="spellEnd"/>
+            <w:r>
+              <w:t>)</w:t>
             </w:r>
           </w:p>
         </w:tc>
@@ -650,6 +1426,43 @@
           <w:p>
             <w:r>
               <w:t>Permet au sondé de modifier sa réponse à une question.</w:t>
+            </w:r>
+          </w:p>
+          <w:p/>
+          <w:p>
+            <w:r>
+              <w:t>PUT</w:t>
+            </w:r>
+            <w:r>
+              <w:t xml:space="preserve"> </w:t>
+            </w:r>
+            <w:proofErr w:type="spellStart"/>
+            <w:r>
+              <w:t>endpoint</w:t>
+            </w:r>
+            <w:proofErr w:type="spellEnd"/>
+            <w:r>
+              <w:t>/</w:t>
+            </w:r>
+            <w:proofErr w:type="spellStart"/>
+            <w:r>
+              <w:t>reponses</w:t>
+            </w:r>
+            <w:proofErr w:type="spellEnd"/>
+            <w:r>
+              <w:t>/{id}</w:t>
+            </w:r>
+          </w:p>
+          <w:p/>
+          <w:p>
+            <w:r>
+              <w:t xml:space="preserve">L’API </w:t>
+            </w:r>
+            <w:r>
+              <w:t>modifie</w:t>
+            </w:r>
+            <w:r>
+              <w:t xml:space="preserve"> une réponse.</w:t>
             </w:r>
           </w:p>
         </w:tc>
@@ -663,8 +1476,23 @@
             <w:tcW w:w="4531" w:type="dxa"/>
           </w:tcPr>
           <w:p>
-            <w:r>
-              <w:t>supprimerReponse (idReponse)</w:t>
+            <w:proofErr w:type="spellStart"/>
+            <w:proofErr w:type="gramStart"/>
+            <w:r>
+              <w:t>supprimerReponse</w:t>
+            </w:r>
+            <w:proofErr w:type="spellEnd"/>
+            <w:proofErr w:type="gramEnd"/>
+            <w:r>
+              <w:t xml:space="preserve"> (</w:t>
+            </w:r>
+            <w:proofErr w:type="spellStart"/>
+            <w:r>
+              <w:t>idReponse</w:t>
+            </w:r>
+            <w:proofErr w:type="spellEnd"/>
+            <w:r>
+              <w:t>)</w:t>
             </w:r>
           </w:p>
         </w:tc>
@@ -675,6 +1503,43 @@
           <w:p>
             <w:r>
               <w:t>Permet au sondé de supprimer sa réponse à une question.</w:t>
+            </w:r>
+          </w:p>
+          <w:p/>
+          <w:p>
+            <w:r>
+              <w:t>DELETE</w:t>
+            </w:r>
+            <w:r>
+              <w:t xml:space="preserve"> </w:t>
+            </w:r>
+            <w:proofErr w:type="spellStart"/>
+            <w:r>
+              <w:t>endpoint</w:t>
+            </w:r>
+            <w:proofErr w:type="spellEnd"/>
+            <w:r>
+              <w:t>/</w:t>
+            </w:r>
+            <w:proofErr w:type="spellStart"/>
+            <w:r>
+              <w:t>reponses</w:t>
+            </w:r>
+            <w:proofErr w:type="spellEnd"/>
+            <w:r>
+              <w:t>/{id}</w:t>
+            </w:r>
+          </w:p>
+          <w:p/>
+          <w:p>
+            <w:r>
+              <w:t xml:space="preserve">L’API </w:t>
+            </w:r>
+            <w:r>
+              <w:t>supprime</w:t>
+            </w:r>
+            <w:r>
+              <w:t xml:space="preserve"> une réponse.</w:t>
             </w:r>
           </w:p>
         </w:tc>
@@ -688,8 +1553,23 @@
             <w:tcW w:w="4531" w:type="dxa"/>
           </w:tcPr>
           <w:p>
-            <w:r>
-              <w:t>afficherResultats (idSondage)</w:t>
+            <w:proofErr w:type="spellStart"/>
+            <w:proofErr w:type="gramStart"/>
+            <w:r>
+              <w:t>afficherResultats</w:t>
+            </w:r>
+            <w:proofErr w:type="spellEnd"/>
+            <w:proofErr w:type="gramEnd"/>
+            <w:r>
+              <w:t xml:space="preserve"> (</w:t>
+            </w:r>
+            <w:proofErr w:type="spellStart"/>
+            <w:r>
+              <w:t>idSondage</w:t>
+            </w:r>
+            <w:proofErr w:type="spellEnd"/>
+            <w:r>
+              <w:t>)</w:t>
             </w:r>
           </w:p>
         </w:tc>
@@ -700,6 +1580,43 @@
           <w:p>
             <w:r>
               <w:t>Permet au sondeur de voir les résultats globaux du sondage.</w:t>
+            </w:r>
+          </w:p>
+          <w:p/>
+          <w:p>
+            <w:r>
+              <w:t>GE</w:t>
+            </w:r>
+            <w:r>
+              <w:t xml:space="preserve">T </w:t>
+            </w:r>
+            <w:proofErr w:type="spellStart"/>
+            <w:r>
+              <w:t>endpoint</w:t>
+            </w:r>
+            <w:proofErr w:type="spellEnd"/>
+            <w:r>
+              <w:t>/</w:t>
+            </w:r>
+            <w:proofErr w:type="spellStart"/>
+            <w:r>
+              <w:t>reponses</w:t>
+            </w:r>
+            <w:proofErr w:type="spellEnd"/>
+            <w:r>
+              <w:t>/{id}</w:t>
+            </w:r>
+          </w:p>
+          <w:p/>
+          <w:p>
+            <w:r>
+              <w:t xml:space="preserve">L’API </w:t>
+            </w:r>
+            <w:r>
+              <w:t>retourne</w:t>
+            </w:r>
+            <w:r>
+              <w:t xml:space="preserve"> une réponse.</w:t>
             </w:r>
           </w:p>
         </w:tc>

</xml_diff>